<commit_message>
Add additional test cases for exercises
Add solutions for exercises
</commit_message>
<xml_diff>
--- a/Exercises.docx
+++ b/Exercises.docx
@@ -621,9 +621,39 @@
               <w:rPr>
                 <w:rFonts w:ascii="Lucida Console" w:eastAsia="Roboto Mono" w:hAnsi="Lucida Console" w:cs="Roboto Mono"/>
               </w:rPr>
-              <w:t>Enter n: 5</w:t>
-            </w:r>
-          </w:p>
+              <w:t>Enter n: -1</w:t>
+            </w:r>
+            <w:r>
+              <w:rPr>
+                <w:rFonts w:ascii="Lucida Console" w:eastAsia="Roboto Mono" w:hAnsi="Lucida Console" w:cs="Roboto Mono"/>
+              </w:rPr>
+              <w:br/>
+              <w:t xml:space="preserve">Longest streak sum: </w:t>
+            </w:r>
+            <w:r>
+              <w:rPr>
+                <w:rFonts w:ascii="Lucida Console" w:eastAsia="Roboto Mono" w:hAnsi="Lucida Console" w:cs="Roboto Mono"/>
+              </w:rPr>
+              <w:t>9</w:t>
+            </w:r>
+          </w:p>
+        </w:tc>
+      </w:tr>
+      <w:tr>
+        <w:trPr>
+          <w:trHeight w:val="25"/>
+        </w:trPr>
+        <w:tc>
+          <w:tcPr>
+            <w:tcW w:w="9029" w:type="dxa"/>
+            <w:shd w:val="clear" w:color="auto" w:fill="auto"/>
+            <w:tcMar>
+              <w:top w:w="100" w:type="dxa"/>
+              <w:left w:w="100" w:type="dxa"/>
+              <w:bottom w:w="100" w:type="dxa"/>
+              <w:right w:w="100" w:type="dxa"/>
+            </w:tcMar>
+          </w:tcPr>
           <w:p>
             <w:pPr>
               <w:widowControl w:val="0"/>
@@ -643,13 +673,7 @@
               <w:rPr>
                 <w:rFonts w:ascii="Lucida Console" w:eastAsia="Roboto Mono" w:hAnsi="Lucida Console" w:cs="Roboto Mono"/>
               </w:rPr>
-              <w:t xml:space="preserve">Enter n: </w:t>
-            </w:r>
-            <w:r>
-              <w:rPr>
-                <w:rFonts w:ascii="Lucida Console" w:eastAsia="Roboto Mono" w:hAnsi="Lucida Console" w:cs="Roboto Mono"/>
-              </w:rPr>
-              <w:t>1</w:t>
+              <w:t>Enter n: 4</w:t>
             </w:r>
           </w:p>
           <w:p>
@@ -671,13 +695,14 @@
               <w:rPr>
                 <w:rFonts w:ascii="Lucida Console" w:eastAsia="Roboto Mono" w:hAnsi="Lucida Console" w:cs="Roboto Mono"/>
               </w:rPr>
-              <w:t xml:space="preserve">Enter n: </w:t>
-            </w:r>
-            <w:r>
-              <w:rPr>
-                <w:rFonts w:ascii="Lucida Console" w:eastAsia="Roboto Mono" w:hAnsi="Lucida Console" w:cs="Roboto Mono"/>
-              </w:rPr>
-              <w:t>2</w:t>
+              <w:t>Enter n: 2</w:t>
+            </w:r>
+            <w:r>
+              <w:rPr>
+                <w:rFonts w:ascii="Lucida Console" w:eastAsia="Roboto Mono" w:hAnsi="Lucida Console" w:cs="Roboto Mono"/>
+              </w:rPr>
+              <w:br/>
+              <w:t>Enter n: 7</w:t>
             </w:r>
           </w:p>
           <w:p>
@@ -699,13 +724,7 @@
               <w:rPr>
                 <w:rFonts w:ascii="Lucida Console" w:eastAsia="Roboto Mono" w:hAnsi="Lucida Console" w:cs="Roboto Mono"/>
               </w:rPr>
-              <w:t xml:space="preserve">Enter n: </w:t>
-            </w:r>
-            <w:r>
-              <w:rPr>
-                <w:rFonts w:ascii="Lucida Console" w:eastAsia="Roboto Mono" w:hAnsi="Lucida Console" w:cs="Roboto Mono"/>
-              </w:rPr>
-              <w:t>3</w:t>
+              <w:t>Enter n: 5</w:t>
             </w:r>
           </w:p>
           <w:p>
@@ -727,6 +746,65 @@
               <w:rPr>
                 <w:rFonts w:ascii="Lucida Console" w:eastAsia="Roboto Mono" w:hAnsi="Lucida Console" w:cs="Roboto Mono"/>
               </w:rPr>
+              <w:t>Enter n: 1</w:t>
+            </w:r>
+          </w:p>
+          <w:p>
+            <w:pPr>
+              <w:widowControl w:val="0"/>
+              <w:pBdr>
+                <w:top w:val="nil"/>
+                <w:left w:val="nil"/>
+                <w:bottom w:val="nil"/>
+                <w:right w:val="nil"/>
+                <w:between w:val="nil"/>
+              </w:pBdr>
+              <w:spacing w:line="240" w:lineRule="auto"/>
+              <w:rPr>
+                <w:rFonts w:ascii="Lucida Console" w:eastAsia="Roboto Mono" w:hAnsi="Lucida Console" w:cs="Roboto Mono"/>
+              </w:rPr>
+            </w:pPr>
+            <w:r>
+              <w:rPr>
+                <w:rFonts w:ascii="Lucida Console" w:eastAsia="Roboto Mono" w:hAnsi="Lucida Console" w:cs="Roboto Mono"/>
+              </w:rPr>
+              <w:t>Enter n: 2</w:t>
+            </w:r>
+          </w:p>
+          <w:p>
+            <w:pPr>
+              <w:widowControl w:val="0"/>
+              <w:pBdr>
+                <w:top w:val="nil"/>
+                <w:left w:val="nil"/>
+                <w:bottom w:val="nil"/>
+                <w:right w:val="nil"/>
+                <w:between w:val="nil"/>
+              </w:pBdr>
+              <w:spacing w:line="240" w:lineRule="auto"/>
+              <w:rPr>
+                <w:rFonts w:ascii="Lucida Console" w:eastAsia="Roboto Mono" w:hAnsi="Lucida Console" w:cs="Roboto Mono"/>
+              </w:rPr>
+            </w:pPr>
+            <w:r>
+              <w:rPr>
+                <w:rFonts w:ascii="Lucida Console" w:eastAsia="Roboto Mono" w:hAnsi="Lucida Console" w:cs="Roboto Mono"/>
+              </w:rPr>
+              <w:t>Enter n: 3</w:t>
+            </w:r>
+          </w:p>
+          <w:p>
+            <w:pPr>
+              <w:widowControl w:val="0"/>
+              <w:spacing w:line="240" w:lineRule="auto"/>
+              <w:rPr>
+                <w:rFonts w:ascii="Lucida Console" w:eastAsia="Roboto Mono" w:hAnsi="Lucida Console" w:cs="Roboto Mono"/>
+              </w:rPr>
+            </w:pPr>
+            <w:r>
+              <w:rPr>
+                <w:rFonts w:ascii="Lucida Console" w:eastAsia="Roboto Mono" w:hAnsi="Lucida Console" w:cs="Roboto Mono"/>
+              </w:rPr>
               <w:t>Enter n: -1</w:t>
             </w:r>
             <w:r>
@@ -734,17 +812,15 @@
                 <w:rFonts w:ascii="Lucida Console" w:eastAsia="Roboto Mono" w:hAnsi="Lucida Console" w:cs="Roboto Mono"/>
               </w:rPr>
               <w:br/>
-            </w:r>
-            <w:r>
-              <w:rPr>
-                <w:rFonts w:ascii="Lucida Console" w:eastAsia="Roboto Mono" w:hAnsi="Lucida Console" w:cs="Roboto Mono"/>
-              </w:rPr>
               <w:t>Longest streak sum: 6</w:t>
             </w:r>
           </w:p>
         </w:tc>
       </w:tr>
       <w:tr>
+        <w:trPr>
+          <w:trHeight w:val="25"/>
+        </w:trPr>
         <w:tc>
           <w:tcPr>
             <w:tcW w:w="9029" w:type="dxa"/>
@@ -1060,6 +1136,7 @@
           <w:sz w:val="24"/>
           <w:szCs w:val="24"/>
         </w:rPr>
+        <w:lastRenderedPageBreak/>
         <w:br w:type="page"/>
       </w:r>
     </w:p>
@@ -1382,13 +1459,20 @@
               <w:t xml:space="preserve">  #</w:t>
             </w:r>
           </w:p>
-          <w:p>
-            <w:pPr>
-              <w:rPr>
-                <w:rFonts w:ascii="Lucida Console" w:eastAsia="Roboto Mono" w:hAnsi="Lucida Console" w:cs="Roboto Mono"/>
-              </w:rPr>
-            </w:pPr>
-          </w:p>
+        </w:tc>
+      </w:tr>
+      <w:tr>
+        <w:tc>
+          <w:tcPr>
+            <w:tcW w:w="9029" w:type="dxa"/>
+            <w:shd w:val="clear" w:color="auto" w:fill="auto"/>
+            <w:tcMar>
+              <w:top w:w="100" w:type="dxa"/>
+              <w:left w:w="100" w:type="dxa"/>
+              <w:bottom w:w="100" w:type="dxa"/>
+              <w:right w:w="100" w:type="dxa"/>
+            </w:tcMar>
+          </w:tcPr>
           <w:p>
             <w:pPr>
               <w:rPr>
@@ -1444,7 +1528,7 @@
           <w:p>
             <w:pPr>
               <w:rPr>
-                <w:rFonts w:ascii="Roboto Mono" w:eastAsia="Roboto Mono" w:hAnsi="Roboto Mono" w:cs="Roboto Mono"/>
+                <w:rFonts w:ascii="Lucida Console" w:eastAsia="Roboto Mono" w:hAnsi="Lucida Console" w:cs="Roboto Mono"/>
               </w:rPr>
             </w:pPr>
             <w:r>
@@ -1720,7 +1804,27 @@
     <w:p/>
     <w:p>
       <w:r>
-        <w:t xml:space="preserve">Where n is the row number and k </w:t>
+        <w:t xml:space="preserve">Where </w:t>
+      </w:r>
+      <w:r>
+        <w:rPr>
+          <w:i/>
+          <w:iCs/>
+        </w:rPr>
+        <w:t>n</w:t>
+      </w:r>
+      <w:r>
+        <w:t xml:space="preserve"> is the row number and </w:t>
+      </w:r>
+      <w:r>
+        <w:rPr>
+          <w:i/>
+          <w:iCs/>
+        </w:rPr>
+        <w:t>k</w:t>
+      </w:r>
+      <w:r>
+        <w:t xml:space="preserve"> </w:t>
       </w:r>
       <w:proofErr w:type="gramStart"/>
       <w:r>
@@ -2970,13 +3074,7 @@
         </w:rPr>
       </w:pPr>
       <w:r>
-        <w:t>Given an array</w:t>
-      </w:r>
-      <w:r>
-        <w:t xml:space="preserve"> as</w:t>
-      </w:r>
-      <w:r>
-        <w:t xml:space="preserve"> </w:t>
+        <w:t xml:space="preserve">Given an array as </w:t>
       </w:r>
       <w:r>
         <w:rPr>
@@ -3081,13 +3179,7 @@
         <w:rPr>
           <w:rFonts w:ascii="Lucida Console" w:hAnsi="Lucida Console"/>
         </w:rPr>
-        <w:t xml:space="preserve">, size, </w:t>
-      </w:r>
-      <w:r>
-        <w:rPr>
-          <w:rFonts w:ascii="Lucida Console" w:hAnsi="Lucida Console"/>
-        </w:rPr>
-        <w:t>4</w:t>
+        <w:t>, size, 4</w:t>
       </w:r>
       <w:r>
         <w:rPr>
@@ -3212,13 +3304,7 @@
         <w:rPr>
           <w:rFonts w:ascii="Lucida Console" w:hAnsi="Lucida Console"/>
         </w:rPr>
-        <w:t xml:space="preserve"> </w:t>
-      </w:r>
-      <w:r>
-        <w:rPr>
-          <w:rFonts w:ascii="Lucida Console" w:hAnsi="Lucida Console"/>
-        </w:rPr>
-        <w:t>1</w:t>
+        <w:t xml:space="preserve"> 1</w:t>
       </w:r>
       <w:r>
         <w:rPr>
@@ -3275,13 +3361,7 @@
         <w:rPr>
           <w:rFonts w:ascii="Lucida Console" w:hAnsi="Lucida Console"/>
         </w:rPr>
-        <w:t xml:space="preserve">, size, </w:t>
-      </w:r>
-      <w:r>
-        <w:rPr>
-          <w:rFonts w:ascii="Lucida Console" w:hAnsi="Lucida Console"/>
-        </w:rPr>
-        <w:t>5</w:t>
+        <w:t>, size, 5</w:t>
       </w:r>
       <w:r>
         <w:rPr>

</xml_diff>